<commit_message>
add explanatory note with revisions
</commit_message>
<xml_diff>
--- a/documents/Пояснительная записка FOX.docx
+++ b/documents/Пояснительная записка FOX.docx
@@ -100,7 +100,7 @@
           <w:szCs w:val="27"/>
           <w:lang w:eastAsia="ru-RU"/>
         </w:rPr>
-        <w:t>1. Введение</w:t>
+        <w:t>Введение</w:t>
       </w:r>
     </w:p>
     <w:p>
@@ -116,11 +116,22 @@
       <w:r>
         <w:rPr>
           <w:rFonts w:ascii="Times New Roman" w:eastAsia="Times New Roman" w:hAnsi="Times New Roman" w:cs="Times New Roman"/>
-          <w:sz w:val="27"/>
-          <w:szCs w:val="27"/>
-          <w:lang w:eastAsia="ru-RU"/>
-        </w:rPr>
-        <w:t>Цель проекта — разраб</w:t>
+          <w:b/>
+          <w:bCs/>
+          <w:sz w:val="27"/>
+          <w:szCs w:val="27"/>
+          <w:lang w:eastAsia="ru-RU"/>
+        </w:rPr>
+        <w:t>Цель проекта</w:t>
+      </w:r>
+      <w:r>
+        <w:rPr>
+          <w:rFonts w:ascii="Times New Roman" w:eastAsia="Times New Roman" w:hAnsi="Times New Roman" w:cs="Times New Roman"/>
+          <w:sz w:val="27"/>
+          <w:szCs w:val="27"/>
+          <w:lang w:eastAsia="ru-RU"/>
+        </w:rPr>
+        <w:t xml:space="preserve"> — разраб</w:t>
       </w:r>
       <w:r>
         <w:rPr>
@@ -182,14 +193,18 @@
         <w:spacing w:before="100" w:beforeAutospacing="1" w:after="100" w:afterAutospacing="1" w:line="240" w:lineRule="auto"/>
         <w:rPr>
           <w:rFonts w:ascii="Times New Roman" w:eastAsia="Times New Roman" w:hAnsi="Times New Roman" w:cs="Times New Roman"/>
-          <w:sz w:val="27"/>
-          <w:szCs w:val="27"/>
-          <w:lang w:eastAsia="ru-RU"/>
-        </w:rPr>
-      </w:pPr>
-      <w:r>
-        <w:rPr>
-          <w:rFonts w:ascii="Times New Roman" w:eastAsia="Times New Roman" w:hAnsi="Times New Roman" w:cs="Times New Roman"/>
+          <w:b/>
+          <w:bCs/>
+          <w:sz w:val="27"/>
+          <w:szCs w:val="27"/>
+          <w:lang w:eastAsia="ru-RU"/>
+        </w:rPr>
+      </w:pPr>
+      <w:r>
+        <w:rPr>
+          <w:rFonts w:ascii="Times New Roman" w:eastAsia="Times New Roman" w:hAnsi="Times New Roman" w:cs="Times New Roman"/>
+          <w:b/>
+          <w:bCs/>
           <w:sz w:val="27"/>
           <w:szCs w:val="27"/>
           <w:lang w:eastAsia="ru-RU"/>
@@ -342,7 +357,18 @@
           <w:szCs w:val="27"/>
           <w:lang w:eastAsia="ru-RU"/>
         </w:rPr>
-        <w:t>2. Общие сведения о проекте</w:t>
+        <w:t>1</w:t>
+      </w:r>
+      <w:r>
+        <w:rPr>
+          <w:rFonts w:ascii="Times New Roman" w:eastAsia="Times New Roman" w:hAnsi="Times New Roman" w:cs="Times New Roman"/>
+          <w:b/>
+          <w:bCs/>
+          <w:sz w:val="27"/>
+          <w:szCs w:val="27"/>
+          <w:lang w:eastAsia="ru-RU"/>
+        </w:rPr>
+        <w:t>. Общие сведения о проекте</w:t>
       </w:r>
     </w:p>
     <w:p>
@@ -358,11 +384,22 @@
       <w:r>
         <w:rPr>
           <w:rFonts w:ascii="Times New Roman" w:eastAsia="Times New Roman" w:hAnsi="Times New Roman" w:cs="Times New Roman"/>
-          <w:sz w:val="27"/>
-          <w:szCs w:val="27"/>
-          <w:lang w:eastAsia="ru-RU"/>
-        </w:rPr>
-        <w:t>Название проекта: FOX</w:t>
+          <w:i/>
+          <w:iCs/>
+          <w:sz w:val="27"/>
+          <w:szCs w:val="27"/>
+          <w:lang w:eastAsia="ru-RU"/>
+        </w:rPr>
+        <w:t>Название проекта:</w:t>
+      </w:r>
+      <w:r>
+        <w:rPr>
+          <w:rFonts w:ascii="Times New Roman" w:eastAsia="Times New Roman" w:hAnsi="Times New Roman" w:cs="Times New Roman"/>
+          <w:sz w:val="27"/>
+          <w:szCs w:val="27"/>
+          <w:lang w:eastAsia="ru-RU"/>
+        </w:rPr>
+        <w:t xml:space="preserve"> FOX</w:t>
       </w:r>
     </w:p>
     <w:p>
@@ -378,12 +415,25 @@
       <w:r>
         <w:rPr>
           <w:rFonts w:ascii="Times New Roman" w:eastAsia="Times New Roman" w:hAnsi="Times New Roman" w:cs="Times New Roman"/>
-          <w:sz w:val="27"/>
-          <w:szCs w:val="27"/>
-          <w:lang w:eastAsia="ru-RU"/>
-        </w:rPr>
-        <w:t>Жанр: 2D-головоломка</w:t>
-      </w:r>
+          <w:i/>
+          <w:iCs/>
+          <w:sz w:val="27"/>
+          <w:szCs w:val="27"/>
+          <w:lang w:eastAsia="ru-RU"/>
+        </w:rPr>
+        <w:t>Жанр:</w:t>
+      </w:r>
+      <w:r>
+        <w:rPr>
+          <w:rFonts w:ascii="Times New Roman" w:eastAsia="Times New Roman" w:hAnsi="Times New Roman" w:cs="Times New Roman"/>
+          <w:sz w:val="27"/>
+          <w:szCs w:val="27"/>
+          <w:lang w:eastAsia="ru-RU"/>
+        </w:rPr>
+        <w:t xml:space="preserve"> 2D-головоломка</w:t>
+      </w:r>
+      <w:bookmarkStart w:id="0" w:name="_GoBack"/>
+      <w:bookmarkEnd w:id="0"/>
     </w:p>
     <w:p>
       <w:pPr>
@@ -398,11 +448,22 @@
       <w:r>
         <w:rPr>
           <w:rFonts w:ascii="Times New Roman" w:eastAsia="Times New Roman" w:hAnsi="Times New Roman" w:cs="Times New Roman"/>
-          <w:sz w:val="27"/>
-          <w:szCs w:val="27"/>
-          <w:lang w:eastAsia="ru-RU"/>
-        </w:rPr>
-        <w:t xml:space="preserve">Целевая аудитория: </w:t>
+          <w:i/>
+          <w:iCs/>
+          <w:sz w:val="27"/>
+          <w:szCs w:val="27"/>
+          <w:lang w:eastAsia="ru-RU"/>
+        </w:rPr>
+        <w:t>Целевая аудитория:</w:t>
+      </w:r>
+      <w:r>
+        <w:rPr>
+          <w:rFonts w:ascii="Times New Roman" w:eastAsia="Times New Roman" w:hAnsi="Times New Roman" w:cs="Times New Roman"/>
+          <w:sz w:val="27"/>
+          <w:szCs w:val="27"/>
+          <w:lang w:eastAsia="ru-RU"/>
+        </w:rPr>
+        <w:t xml:space="preserve"> </w:t>
       </w:r>
       <w:r>
         <w:rPr>
@@ -517,7 +578,18 @@
           <w:szCs w:val="27"/>
           <w:lang w:eastAsia="ru-RU"/>
         </w:rPr>
-        <w:t>3. Описание функциональности</w:t>
+        <w:t>2</w:t>
+      </w:r>
+      <w:r>
+        <w:rPr>
+          <w:rFonts w:ascii="Times New Roman" w:eastAsia="Times New Roman" w:hAnsi="Times New Roman" w:cs="Times New Roman"/>
+          <w:b/>
+          <w:bCs/>
+          <w:sz w:val="27"/>
+          <w:szCs w:val="27"/>
+          <w:lang w:eastAsia="ru-RU"/>
+        </w:rPr>
+        <w:t>. Описание функциональности</w:t>
       </w:r>
     </w:p>
     <w:p>
@@ -957,7 +1029,18 @@
           <w:lang w:eastAsia="ru-RU"/>
         </w:rPr>
         <w:lastRenderedPageBreak/>
-        <w:t>4. Технические аспекты реализации</w:t>
+        <w:t>3</w:t>
+      </w:r>
+      <w:r>
+        <w:rPr>
+          <w:rFonts w:ascii="Times New Roman" w:eastAsia="Times New Roman" w:hAnsi="Times New Roman" w:cs="Times New Roman"/>
+          <w:b/>
+          <w:bCs/>
+          <w:sz w:val="27"/>
+          <w:szCs w:val="27"/>
+          <w:lang w:eastAsia="ru-RU"/>
+        </w:rPr>
+        <w:t>. Технические аспекты реализации</w:t>
       </w:r>
     </w:p>
     <w:p>
@@ -1188,12 +1271,10 @@
           <w:bCs/>
           <w:sz w:val="27"/>
           <w:szCs w:val="27"/>
-          <w:lang w:val="en-US" w:eastAsia="ru-RU"/>
+          <w:lang w:eastAsia="ru-RU"/>
         </w:rPr>
         <w:t>_</w:t>
       </w:r>
-      <w:bookmarkStart w:id="0" w:name="_GoBack"/>
-      <w:bookmarkEnd w:id="0"/>
       <w:r>
         <w:rPr>
           <w:rFonts w:ascii="Times New Roman" w:eastAsia="Times New Roman" w:hAnsi="Times New Roman" w:cs="Times New Roman"/>
@@ -1583,7 +1664,18 @@
           <w:szCs w:val="27"/>
           <w:lang w:eastAsia="ru-RU"/>
         </w:rPr>
-        <w:t>5. Особенности интерфейса</w:t>
+        <w:t>4</w:t>
+      </w:r>
+      <w:r>
+        <w:rPr>
+          <w:rFonts w:ascii="Times New Roman" w:eastAsia="Times New Roman" w:hAnsi="Times New Roman" w:cs="Times New Roman"/>
+          <w:b/>
+          <w:bCs/>
+          <w:sz w:val="27"/>
+          <w:szCs w:val="27"/>
+          <w:lang w:eastAsia="ru-RU"/>
+        </w:rPr>
+        <w:t>. Особенности интерфейса</w:t>
       </w:r>
     </w:p>
     <w:p>
@@ -1631,8 +1723,558 @@
           <w:szCs w:val="27"/>
           <w:lang w:eastAsia="ru-RU"/>
         </w:rPr>
-        <w:t>Анимации и плавные переходы между экранами</w:t>
-      </w:r>
+        <w:t>Анимации и плавные переходы между экранам</w:t>
+      </w:r>
+      <w:r>
+        <w:rPr>
+          <w:rFonts w:ascii="Times New Roman" w:eastAsia="Times New Roman" w:hAnsi="Times New Roman" w:cs="Times New Roman"/>
+          <w:sz w:val="27"/>
+          <w:szCs w:val="27"/>
+          <w:lang w:eastAsia="ru-RU"/>
+        </w:rPr>
+        <w:t>и</w:t>
+      </w:r>
+    </w:p>
+    <w:p>
+      <w:pPr>
+        <w:spacing w:before="100" w:beforeAutospacing="1" w:after="100" w:afterAutospacing="1" w:line="240" w:lineRule="auto"/>
+        <w:rPr>
+          <w:rFonts w:ascii="Times New Roman" w:eastAsia="Times New Roman" w:hAnsi="Times New Roman" w:cs="Times New Roman"/>
+          <w:b/>
+          <w:bCs/>
+          <w:sz w:val="27"/>
+          <w:szCs w:val="27"/>
+          <w:lang w:eastAsia="ru-RU"/>
+        </w:rPr>
+      </w:pPr>
+      <w:r>
+        <w:rPr>
+          <w:rFonts w:ascii="Times New Roman" w:eastAsia="Times New Roman" w:hAnsi="Times New Roman" w:cs="Times New Roman"/>
+          <w:b/>
+          <w:bCs/>
+          <w:sz w:val="27"/>
+          <w:szCs w:val="27"/>
+          <w:lang w:eastAsia="ru-RU"/>
+        </w:rPr>
+        <w:t>5</w:t>
+      </w:r>
+      <w:r>
+        <w:rPr>
+          <w:rFonts w:ascii="Times New Roman" w:eastAsia="Times New Roman" w:hAnsi="Times New Roman" w:cs="Times New Roman"/>
+          <w:b/>
+          <w:bCs/>
+          <w:sz w:val="27"/>
+          <w:szCs w:val="27"/>
+          <w:lang w:eastAsia="ru-RU"/>
+        </w:rPr>
+        <w:t>. Аутентификация пользователей</w:t>
+      </w:r>
+    </w:p>
+    <w:p>
+      <w:pPr>
+        <w:numPr>
+          <w:ilvl w:val="0"/>
+          <w:numId w:val="19"/>
+        </w:numPr>
+        <w:spacing w:before="100" w:beforeAutospacing="1" w:after="100" w:afterAutospacing="1" w:line="240" w:lineRule="auto"/>
+        <w:rPr>
+          <w:rFonts w:ascii="Times New Roman" w:eastAsia="Times New Roman" w:hAnsi="Times New Roman" w:cs="Times New Roman"/>
+          <w:sz w:val="27"/>
+          <w:szCs w:val="27"/>
+          <w:lang w:eastAsia="ru-RU"/>
+        </w:rPr>
+      </w:pPr>
+      <w:r>
+        <w:rPr>
+          <w:rFonts w:ascii="Times New Roman" w:eastAsia="Times New Roman" w:hAnsi="Times New Roman" w:cs="Times New Roman"/>
+          <w:sz w:val="27"/>
+          <w:szCs w:val="27"/>
+          <w:lang w:eastAsia="ru-RU"/>
+        </w:rPr>
+        <w:t xml:space="preserve">Данные пользователей хранятся в </w:t>
+      </w:r>
+      <w:r>
+        <w:rPr>
+          <w:rFonts w:ascii="Times New Roman" w:eastAsia="Times New Roman" w:hAnsi="Times New Roman" w:cs="Times New Roman"/>
+          <w:sz w:val="27"/>
+          <w:szCs w:val="27"/>
+          <w:lang w:eastAsia="ru-RU"/>
+        </w:rPr>
+        <w:t>локальной базе данных</w:t>
+      </w:r>
+    </w:p>
+    <w:p>
+      <w:pPr>
+        <w:numPr>
+          <w:ilvl w:val="0"/>
+          <w:numId w:val="19"/>
+        </w:numPr>
+        <w:spacing w:before="100" w:beforeAutospacing="1" w:after="100" w:afterAutospacing="1" w:line="240" w:lineRule="auto"/>
+        <w:rPr>
+          <w:rFonts w:ascii="Times New Roman" w:eastAsia="Times New Roman" w:hAnsi="Times New Roman" w:cs="Times New Roman"/>
+          <w:sz w:val="27"/>
+          <w:szCs w:val="27"/>
+          <w:lang w:eastAsia="ru-RU"/>
+        </w:rPr>
+      </w:pPr>
+      <w:r>
+        <w:rPr>
+          <w:rFonts w:ascii="Times New Roman" w:eastAsia="Times New Roman" w:hAnsi="Times New Roman" w:cs="Times New Roman"/>
+          <w:sz w:val="27"/>
+          <w:szCs w:val="27"/>
+          <w:lang w:eastAsia="ru-RU"/>
+        </w:rPr>
+        <w:t>Реализован</w:t>
+      </w:r>
+      <w:r>
+        <w:rPr>
+          <w:rFonts w:ascii="Times New Roman" w:eastAsia="Times New Roman" w:hAnsi="Times New Roman" w:cs="Times New Roman"/>
+          <w:sz w:val="27"/>
+          <w:szCs w:val="27"/>
+          <w:lang w:eastAsia="ru-RU"/>
+        </w:rPr>
+        <w:t xml:space="preserve"> интерфейс </w:t>
+      </w:r>
+      <w:r>
+        <w:rPr>
+          <w:rFonts w:ascii="Times New Roman" w:eastAsia="Times New Roman" w:hAnsi="Times New Roman" w:cs="Times New Roman"/>
+          <w:sz w:val="27"/>
+          <w:szCs w:val="27"/>
+          <w:lang w:eastAsia="ru-RU"/>
+        </w:rPr>
+        <w:t>входа и регистрации</w:t>
+      </w:r>
+    </w:p>
+    <w:p>
+      <w:pPr>
+        <w:numPr>
+          <w:ilvl w:val="0"/>
+          <w:numId w:val="19"/>
+        </w:numPr>
+        <w:spacing w:before="100" w:beforeAutospacing="1" w:after="100" w:afterAutospacing="1" w:line="240" w:lineRule="auto"/>
+        <w:rPr>
+          <w:rFonts w:ascii="Times New Roman" w:eastAsia="Times New Roman" w:hAnsi="Times New Roman" w:cs="Times New Roman"/>
+          <w:sz w:val="27"/>
+          <w:szCs w:val="27"/>
+          <w:lang w:eastAsia="ru-RU"/>
+        </w:rPr>
+      </w:pPr>
+      <w:r>
+        <w:rPr>
+          <w:rFonts w:ascii="Times New Roman" w:eastAsia="Times New Roman" w:hAnsi="Times New Roman" w:cs="Times New Roman"/>
+          <w:sz w:val="27"/>
+          <w:szCs w:val="27"/>
+          <w:lang w:eastAsia="ru-RU"/>
+        </w:rPr>
+        <w:t>Имеется в</w:t>
+      </w:r>
+      <w:r>
+        <w:rPr>
+          <w:rFonts w:ascii="Times New Roman" w:eastAsia="Times New Roman" w:hAnsi="Times New Roman" w:cs="Times New Roman"/>
+          <w:sz w:val="27"/>
+          <w:szCs w:val="27"/>
+          <w:lang w:eastAsia="ru-RU"/>
+        </w:rPr>
+        <w:t>озможность сохранения прогресса для каждого игрока</w:t>
+      </w:r>
+    </w:p>
+    <w:p>
+      <w:pPr>
+        <w:spacing w:before="100" w:beforeAutospacing="1" w:after="100" w:afterAutospacing="1" w:line="240" w:lineRule="auto"/>
+        <w:rPr>
+          <w:rFonts w:ascii="Times New Roman" w:eastAsia="Times New Roman" w:hAnsi="Times New Roman" w:cs="Times New Roman"/>
+          <w:b/>
+          <w:bCs/>
+          <w:sz w:val="27"/>
+          <w:szCs w:val="27"/>
+          <w:lang w:eastAsia="ru-RU"/>
+        </w:rPr>
+      </w:pPr>
+      <w:r>
+        <w:rPr>
+          <w:rFonts w:ascii="Times New Roman" w:eastAsia="Times New Roman" w:hAnsi="Times New Roman" w:cs="Times New Roman"/>
+          <w:b/>
+          <w:bCs/>
+          <w:sz w:val="27"/>
+          <w:szCs w:val="27"/>
+          <w:lang w:eastAsia="ru-RU"/>
+        </w:rPr>
+        <w:t>6</w:t>
+      </w:r>
+      <w:r>
+        <w:rPr>
+          <w:rFonts w:ascii="Times New Roman" w:eastAsia="Times New Roman" w:hAnsi="Times New Roman" w:cs="Times New Roman"/>
+          <w:b/>
+          <w:bCs/>
+          <w:sz w:val="27"/>
+          <w:szCs w:val="27"/>
+          <w:lang w:eastAsia="ru-RU"/>
+        </w:rPr>
+        <w:t>. Тестирование и отладка</w:t>
+      </w:r>
+    </w:p>
+    <w:p>
+      <w:pPr>
+        <w:numPr>
+          <w:ilvl w:val="0"/>
+          <w:numId w:val="20"/>
+        </w:numPr>
+        <w:spacing w:before="100" w:beforeAutospacing="1" w:after="100" w:afterAutospacing="1" w:line="240" w:lineRule="auto"/>
+        <w:rPr>
+          <w:rFonts w:ascii="Times New Roman" w:eastAsia="Times New Roman" w:hAnsi="Times New Roman" w:cs="Times New Roman"/>
+          <w:sz w:val="27"/>
+          <w:szCs w:val="27"/>
+          <w:lang w:eastAsia="ru-RU"/>
+        </w:rPr>
+      </w:pPr>
+      <w:r>
+        <w:rPr>
+          <w:rFonts w:ascii="Times New Roman" w:eastAsia="Times New Roman" w:hAnsi="Times New Roman" w:cs="Times New Roman"/>
+          <w:sz w:val="27"/>
+          <w:szCs w:val="27"/>
+          <w:lang w:eastAsia="ru-RU"/>
+        </w:rPr>
+        <w:t>Проверка корректности входа и регистрации</w:t>
+      </w:r>
+    </w:p>
+    <w:p>
+      <w:pPr>
+        <w:numPr>
+          <w:ilvl w:val="0"/>
+          <w:numId w:val="20"/>
+        </w:numPr>
+        <w:spacing w:before="100" w:beforeAutospacing="1" w:after="100" w:afterAutospacing="1" w:line="240" w:lineRule="auto"/>
+        <w:rPr>
+          <w:rFonts w:ascii="Times New Roman" w:eastAsia="Times New Roman" w:hAnsi="Times New Roman" w:cs="Times New Roman"/>
+          <w:sz w:val="27"/>
+          <w:szCs w:val="27"/>
+          <w:lang w:eastAsia="ru-RU"/>
+        </w:rPr>
+      </w:pPr>
+      <w:r>
+        <w:rPr>
+          <w:rFonts w:ascii="Times New Roman" w:eastAsia="Times New Roman" w:hAnsi="Times New Roman" w:cs="Times New Roman"/>
+          <w:sz w:val="27"/>
+          <w:szCs w:val="27"/>
+          <w:lang w:eastAsia="ru-RU"/>
+        </w:rPr>
+        <w:t xml:space="preserve">Проверка </w:t>
+      </w:r>
+      <w:r>
+        <w:rPr>
+          <w:rFonts w:ascii="Times New Roman" w:eastAsia="Times New Roman" w:hAnsi="Times New Roman" w:cs="Times New Roman"/>
+          <w:sz w:val="27"/>
+          <w:szCs w:val="27"/>
+          <w:lang w:eastAsia="ru-RU"/>
+        </w:rPr>
+        <w:t xml:space="preserve">логики </w:t>
+      </w:r>
+      <w:r>
+        <w:rPr>
+          <w:rFonts w:ascii="Times New Roman" w:eastAsia="Times New Roman" w:hAnsi="Times New Roman" w:cs="Times New Roman"/>
+          <w:sz w:val="27"/>
+          <w:szCs w:val="27"/>
+          <w:lang w:eastAsia="ru-RU"/>
+        </w:rPr>
+        <w:t>игрового процесса</w:t>
+      </w:r>
+      <w:r>
+        <w:rPr>
+          <w:rFonts w:ascii="Times New Roman" w:eastAsia="Times New Roman" w:hAnsi="Times New Roman" w:cs="Times New Roman"/>
+          <w:sz w:val="27"/>
+          <w:szCs w:val="27"/>
+          <w:lang w:eastAsia="ru-RU"/>
+        </w:rPr>
+        <w:t xml:space="preserve"> и интерфейса</w:t>
+      </w:r>
+      <w:r>
+        <w:rPr>
+          <w:rFonts w:ascii="Times New Roman" w:eastAsia="Times New Roman" w:hAnsi="Times New Roman" w:cs="Times New Roman"/>
+          <w:sz w:val="27"/>
+          <w:szCs w:val="27"/>
+          <w:lang w:eastAsia="ru-RU"/>
+        </w:rPr>
+        <w:t xml:space="preserve"> (</w:t>
+      </w:r>
+      <w:r>
+        <w:rPr>
+          <w:rFonts w:ascii="Times New Roman" w:eastAsia="Times New Roman" w:hAnsi="Times New Roman" w:cs="Times New Roman"/>
+          <w:sz w:val="27"/>
+          <w:szCs w:val="27"/>
+          <w:lang w:eastAsia="ru-RU"/>
+        </w:rPr>
+        <w:t>правильность обработки слов</w:t>
+      </w:r>
+      <w:r>
+        <w:rPr>
+          <w:rFonts w:ascii="Times New Roman" w:eastAsia="Times New Roman" w:hAnsi="Times New Roman" w:cs="Times New Roman"/>
+          <w:sz w:val="27"/>
+          <w:szCs w:val="27"/>
+          <w:lang w:eastAsia="ru-RU"/>
+        </w:rPr>
+        <w:t xml:space="preserve">, </w:t>
+      </w:r>
+      <w:r>
+        <w:rPr>
+          <w:rFonts w:ascii="Times New Roman" w:eastAsia="Times New Roman" w:hAnsi="Times New Roman" w:cs="Times New Roman"/>
+          <w:sz w:val="27"/>
+          <w:szCs w:val="27"/>
+          <w:lang w:eastAsia="ru-RU"/>
+        </w:rPr>
+        <w:t xml:space="preserve">условие </w:t>
+      </w:r>
+      <w:r>
+        <w:rPr>
+          <w:rFonts w:ascii="Times New Roman" w:eastAsia="Times New Roman" w:hAnsi="Times New Roman" w:cs="Times New Roman"/>
+          <w:sz w:val="27"/>
+          <w:szCs w:val="27"/>
+          <w:lang w:eastAsia="ru-RU"/>
+        </w:rPr>
+        <w:t>завершени</w:t>
+      </w:r>
+      <w:r>
+        <w:rPr>
+          <w:rFonts w:ascii="Times New Roman" w:eastAsia="Times New Roman" w:hAnsi="Times New Roman" w:cs="Times New Roman"/>
+          <w:sz w:val="27"/>
+          <w:szCs w:val="27"/>
+          <w:lang w:eastAsia="ru-RU"/>
+        </w:rPr>
+        <w:t>я</w:t>
+      </w:r>
+      <w:r>
+        <w:rPr>
+          <w:rFonts w:ascii="Times New Roman" w:eastAsia="Times New Roman" w:hAnsi="Times New Roman" w:cs="Times New Roman"/>
+          <w:sz w:val="27"/>
+          <w:szCs w:val="27"/>
+          <w:lang w:eastAsia="ru-RU"/>
+        </w:rPr>
+        <w:t xml:space="preserve"> уровня, </w:t>
+      </w:r>
+      <w:r>
+        <w:rPr>
+          <w:rFonts w:ascii="Times New Roman" w:eastAsia="Times New Roman" w:hAnsi="Times New Roman" w:cs="Times New Roman"/>
+          <w:sz w:val="27"/>
+          <w:szCs w:val="27"/>
+          <w:lang w:eastAsia="ru-RU"/>
+        </w:rPr>
+        <w:t xml:space="preserve">подсчет </w:t>
+      </w:r>
+      <w:r>
+        <w:rPr>
+          <w:rFonts w:ascii="Times New Roman" w:eastAsia="Times New Roman" w:hAnsi="Times New Roman" w:cs="Times New Roman"/>
+          <w:sz w:val="27"/>
+          <w:szCs w:val="27"/>
+          <w:lang w:eastAsia="ru-RU"/>
+        </w:rPr>
+        <w:t>очков</w:t>
+      </w:r>
+      <w:r>
+        <w:rPr>
+          <w:rFonts w:ascii="Times New Roman" w:eastAsia="Times New Roman" w:hAnsi="Times New Roman" w:cs="Times New Roman"/>
+          <w:sz w:val="27"/>
+          <w:szCs w:val="27"/>
+          <w:lang w:eastAsia="ru-RU"/>
+        </w:rPr>
+        <w:t xml:space="preserve"> </w:t>
+      </w:r>
+      <w:proofErr w:type="gramStart"/>
+      <w:r>
+        <w:rPr>
+          <w:rFonts w:ascii="Times New Roman" w:eastAsia="Times New Roman" w:hAnsi="Times New Roman" w:cs="Times New Roman"/>
+          <w:sz w:val="27"/>
+          <w:szCs w:val="27"/>
+          <w:lang w:eastAsia="ru-RU"/>
+        </w:rPr>
+        <w:t>и  т.п.</w:t>
+      </w:r>
+      <w:proofErr w:type="gramEnd"/>
+      <w:r>
+        <w:rPr>
+          <w:rFonts w:ascii="Times New Roman" w:eastAsia="Times New Roman" w:hAnsi="Times New Roman" w:cs="Times New Roman"/>
+          <w:sz w:val="27"/>
+          <w:szCs w:val="27"/>
+          <w:lang w:eastAsia="ru-RU"/>
+        </w:rPr>
+        <w:t>)</w:t>
+      </w:r>
+    </w:p>
+    <w:p>
+      <w:pPr>
+        <w:numPr>
+          <w:ilvl w:val="0"/>
+          <w:numId w:val="20"/>
+        </w:numPr>
+        <w:spacing w:before="100" w:beforeAutospacing="1" w:after="100" w:afterAutospacing="1" w:line="240" w:lineRule="auto"/>
+        <w:rPr>
+          <w:rFonts w:ascii="Times New Roman" w:eastAsia="Times New Roman" w:hAnsi="Times New Roman" w:cs="Times New Roman"/>
+          <w:sz w:val="27"/>
+          <w:szCs w:val="27"/>
+          <w:lang w:eastAsia="ru-RU"/>
+        </w:rPr>
+      </w:pPr>
+      <w:r>
+        <w:rPr>
+          <w:rFonts w:ascii="Times New Roman" w:eastAsia="Times New Roman" w:hAnsi="Times New Roman" w:cs="Times New Roman"/>
+          <w:sz w:val="27"/>
+          <w:szCs w:val="27"/>
+          <w:lang w:eastAsia="ru-RU"/>
+        </w:rPr>
+        <w:t>Проверка</w:t>
+      </w:r>
+      <w:r>
+        <w:rPr>
+          <w:rFonts w:ascii="Times New Roman" w:eastAsia="Times New Roman" w:hAnsi="Times New Roman" w:cs="Times New Roman"/>
+          <w:sz w:val="27"/>
+          <w:szCs w:val="27"/>
+          <w:lang w:eastAsia="ru-RU"/>
+        </w:rPr>
+        <w:t xml:space="preserve"> корректности взаимодействия с </w:t>
+      </w:r>
+      <w:r>
+        <w:rPr>
+          <w:rFonts w:ascii="Times New Roman" w:eastAsia="Times New Roman" w:hAnsi="Times New Roman" w:cs="Times New Roman"/>
+          <w:sz w:val="27"/>
+          <w:szCs w:val="27"/>
+          <w:lang w:eastAsia="ru-RU"/>
+        </w:rPr>
+        <w:t>баз</w:t>
+      </w:r>
+      <w:r>
+        <w:rPr>
+          <w:rFonts w:ascii="Times New Roman" w:eastAsia="Times New Roman" w:hAnsi="Times New Roman" w:cs="Times New Roman"/>
+          <w:sz w:val="27"/>
+          <w:szCs w:val="27"/>
+          <w:lang w:eastAsia="ru-RU"/>
+        </w:rPr>
+        <w:t>ой</w:t>
+      </w:r>
+      <w:r>
+        <w:rPr>
+          <w:rFonts w:ascii="Times New Roman" w:eastAsia="Times New Roman" w:hAnsi="Times New Roman" w:cs="Times New Roman"/>
+          <w:sz w:val="27"/>
+          <w:szCs w:val="27"/>
+          <w:lang w:eastAsia="ru-RU"/>
+        </w:rPr>
+        <w:t xml:space="preserve"> данных</w:t>
+      </w:r>
+      <w:r>
+        <w:rPr>
+          <w:rFonts w:ascii="Times New Roman" w:eastAsia="Times New Roman" w:hAnsi="Times New Roman" w:cs="Times New Roman"/>
+          <w:sz w:val="27"/>
+          <w:szCs w:val="27"/>
+          <w:lang w:eastAsia="ru-RU"/>
+        </w:rPr>
+        <w:t xml:space="preserve"> </w:t>
+      </w:r>
+    </w:p>
+    <w:p>
+      <w:pPr>
+        <w:spacing w:before="100" w:beforeAutospacing="1" w:after="100" w:afterAutospacing="1" w:line="240" w:lineRule="auto"/>
+        <w:rPr>
+          <w:rFonts w:ascii="Times New Roman" w:eastAsia="Times New Roman" w:hAnsi="Times New Roman" w:cs="Times New Roman"/>
+          <w:b/>
+          <w:bCs/>
+          <w:sz w:val="27"/>
+          <w:szCs w:val="27"/>
+          <w:lang w:eastAsia="ru-RU"/>
+        </w:rPr>
+      </w:pPr>
+      <w:r>
+        <w:rPr>
+          <w:rFonts w:ascii="Times New Roman" w:eastAsia="Times New Roman" w:hAnsi="Times New Roman" w:cs="Times New Roman"/>
+          <w:b/>
+          <w:bCs/>
+          <w:sz w:val="27"/>
+          <w:szCs w:val="27"/>
+          <w:lang w:eastAsia="ru-RU"/>
+        </w:rPr>
+        <w:t>Заключение</w:t>
+      </w:r>
+    </w:p>
+    <w:p>
+      <w:pPr>
+        <w:spacing w:before="100" w:beforeAutospacing="1" w:after="100" w:afterAutospacing="1" w:line="240" w:lineRule="auto"/>
+        <w:rPr>
+          <w:rFonts w:ascii="Times New Roman" w:eastAsia="Times New Roman" w:hAnsi="Times New Roman" w:cs="Times New Roman"/>
+          <w:sz w:val="27"/>
+          <w:szCs w:val="27"/>
+          <w:lang w:eastAsia="ru-RU"/>
+        </w:rPr>
+      </w:pPr>
+      <w:r>
+        <w:rPr>
+          <w:rFonts w:ascii="Times New Roman" w:eastAsia="Times New Roman" w:hAnsi="Times New Roman" w:cs="Times New Roman"/>
+          <w:sz w:val="27"/>
+          <w:szCs w:val="27"/>
+          <w:lang w:eastAsia="ru-RU"/>
+        </w:rPr>
+        <w:t>Проект "FOX" представляет собой 2D-головоломку, ориентированную на развитие логики и скорости мышления. В процессе разработки реализован</w:t>
+      </w:r>
+      <w:r>
+        <w:rPr>
+          <w:rFonts w:ascii="Times New Roman" w:eastAsia="Times New Roman" w:hAnsi="Times New Roman" w:cs="Times New Roman"/>
+          <w:sz w:val="27"/>
+          <w:szCs w:val="27"/>
+          <w:lang w:eastAsia="ru-RU"/>
+        </w:rPr>
+        <w:t>ы меню входа и регистрации с сохранением в базу данных,</w:t>
+      </w:r>
+      <w:r>
+        <w:rPr>
+          <w:rFonts w:ascii="Times New Roman" w:eastAsia="Times New Roman" w:hAnsi="Times New Roman" w:cs="Times New Roman"/>
+          <w:sz w:val="27"/>
+          <w:szCs w:val="27"/>
+          <w:lang w:eastAsia="ru-RU"/>
+        </w:rPr>
+        <w:t xml:space="preserve"> основные игровые механики, система уровней и </w:t>
+      </w:r>
+      <w:r>
+        <w:rPr>
+          <w:rFonts w:ascii="Times New Roman" w:eastAsia="Times New Roman" w:hAnsi="Times New Roman" w:cs="Times New Roman"/>
+          <w:sz w:val="27"/>
+          <w:szCs w:val="27"/>
+          <w:lang w:eastAsia="ru-RU"/>
+        </w:rPr>
+        <w:t>пользовательский интерфейс</w:t>
+      </w:r>
+      <w:r>
+        <w:rPr>
+          <w:rFonts w:ascii="Times New Roman" w:eastAsia="Times New Roman" w:hAnsi="Times New Roman" w:cs="Times New Roman"/>
+          <w:sz w:val="27"/>
+          <w:szCs w:val="27"/>
+          <w:lang w:eastAsia="ru-RU"/>
+        </w:rPr>
+        <w:t xml:space="preserve">. В будущем возможны </w:t>
+      </w:r>
+      <w:r>
+        <w:rPr>
+          <w:rFonts w:ascii="Times New Roman" w:eastAsia="Times New Roman" w:hAnsi="Times New Roman" w:cs="Times New Roman"/>
+          <w:sz w:val="27"/>
+          <w:szCs w:val="27"/>
+          <w:lang w:eastAsia="ru-RU"/>
+        </w:rPr>
+        <w:t xml:space="preserve">следующие расширения: новые уровни и главы, </w:t>
+      </w:r>
+      <w:r>
+        <w:rPr>
+          <w:rFonts w:ascii="Times New Roman" w:eastAsia="Times New Roman" w:hAnsi="Times New Roman" w:cs="Times New Roman"/>
+          <w:sz w:val="27"/>
+          <w:szCs w:val="27"/>
+          <w:lang w:eastAsia="ru-RU"/>
+        </w:rPr>
+        <w:t>развертывание на удаленном сервере и разработка мобильного приложения.</w:t>
+      </w:r>
+    </w:p>
+    <w:p>
+      <w:pPr>
+        <w:spacing w:before="100" w:beforeAutospacing="1" w:after="100" w:afterAutospacing="1" w:line="240" w:lineRule="auto"/>
+        <w:rPr>
+          <w:rFonts w:ascii="Times New Roman" w:eastAsia="Times New Roman" w:hAnsi="Times New Roman" w:cs="Times New Roman"/>
+          <w:sz w:val="27"/>
+          <w:szCs w:val="27"/>
+          <w:lang w:eastAsia="ru-RU"/>
+        </w:rPr>
+      </w:pPr>
     </w:p>
     <w:sectPr>
       <w:pgSz w:w="11906" w:h="16838"/>
@@ -1647,6 +2289,155 @@
 <file path=word/numbering.xml><?xml version="1.0" encoding="utf-8"?>
 <w:numbering xmlns:wpc="http://schemas.microsoft.com/office/word/2010/wordprocessingCanvas" xmlns:cx="http://schemas.microsoft.com/office/drawing/2014/chartex" xmlns:cx1="http://schemas.microsoft.com/office/drawing/2015/9/8/chartex" xmlns:cx2="http://schemas.microsoft.com/office/drawing/2015/10/21/chartex" xmlns:cx3="http://schemas.microsoft.com/office/drawing/2016/5/9/chartex" xmlns:cx4="http://schemas.microsoft.com/office/drawing/2016/5/10/chartex" xmlns:cx5="http://schemas.microsoft.com/office/drawing/2016/5/11/chartex" xmlns:cx6="http://schemas.microsoft.com/office/drawing/2016/5/12/chartex" xmlns:cx7="http://schemas.microsoft.com/office/drawing/2016/5/13/chartex" xmlns:cx8="http://schemas.microsoft.com/office/drawing/2016/5/14/chartex" xmlns:mc="http://schemas.openxmlformats.org/markup-compatibility/2006" xmlns:aink="http://schemas.microsoft.com/office/drawing/2016/ink" xmlns:am3d="http://schemas.microsoft.com/office/drawing/2017/model3d" xmlns:o="urn:schemas-microsoft-com:office:office" xmlns:r="http://schemas.openxmlformats.org/officeDocument/2006/relationships" xmlns:m="http://schemas.openxmlformats.org/officeDocument/2006/math" xmlns:v="urn:schemas-microsoft-com:vml" xmlns:wp14="http://schemas.microsoft.com/office/word/2010/wordprocessingDrawing" xmlns:wp="http://schemas.openxmlformats.org/drawingml/2006/wordprocessingDrawing" xmlns:w10="urn:schemas-microsoft-com:office:word" xmlns:w="http://schemas.openxmlformats.org/wordprocessingml/2006/main" xmlns:w14="http://schemas.microsoft.com/office/word/2010/wordml" xmlns:w15="http://schemas.microsoft.com/office/word/2012/wordml" xmlns:w16cex="http://schemas.microsoft.com/office/word/2018/wordml/cex" xmlns:w16cid="http://schemas.microsoft.com/office/word/2016/wordml/cid" xmlns:w16="http://schemas.microsoft.com/office/word/2018/wordml" xmlns:w16se="http://schemas.microsoft.com/office/word/2015/wordml/symex" xmlns:wpg="http://schemas.microsoft.com/office/word/2010/wordprocessingGroup" xmlns:wpi="http://schemas.microsoft.com/office/word/2010/wordprocessingInk" xmlns:wne="http://schemas.microsoft.com/office/word/2006/wordml" xmlns:wps="http://schemas.microsoft.com/office/word/2010/wordprocessingShape" mc:Ignorable="w14 w15 w16se w16cid w16 w16cex wp14">
   <w:abstractNum w:abstractNumId="0" w15:restartNumberingAfterBreak="0">
+    <w:nsid w:val="03C84EE6"/>
+    <w:multiLevelType w:val="multilevel"/>
+    <w:tmpl w:val="1FC05B94"/>
+    <w:lvl w:ilvl="0">
+      <w:start w:val="1"/>
+      <w:numFmt w:val="bullet"/>
+      <w:lvlText w:val=""/>
+      <w:lvlJc w:val="left"/>
+      <w:pPr>
+        <w:tabs>
+          <w:tab w:val="num" w:pos="720"/>
+        </w:tabs>
+        <w:ind w:left="720" w:hanging="360"/>
+      </w:pPr>
+      <w:rPr>
+        <w:rFonts w:ascii="Symbol" w:hAnsi="Symbol" w:hint="default"/>
+        <w:sz w:val="20"/>
+      </w:rPr>
+    </w:lvl>
+    <w:lvl w:ilvl="1" w:tentative="1">
+      <w:start w:val="1"/>
+      <w:numFmt w:val="bullet"/>
+      <w:lvlText w:val="o"/>
+      <w:lvlJc w:val="left"/>
+      <w:pPr>
+        <w:tabs>
+          <w:tab w:val="num" w:pos="1440"/>
+        </w:tabs>
+        <w:ind w:left="1440" w:hanging="360"/>
+      </w:pPr>
+      <w:rPr>
+        <w:rFonts w:ascii="Courier New" w:hAnsi="Courier New" w:hint="default"/>
+        <w:sz w:val="20"/>
+      </w:rPr>
+    </w:lvl>
+    <w:lvl w:ilvl="2" w:tentative="1">
+      <w:start w:val="1"/>
+      <w:numFmt w:val="bullet"/>
+      <w:lvlText w:val=""/>
+      <w:lvlJc w:val="left"/>
+      <w:pPr>
+        <w:tabs>
+          <w:tab w:val="num" w:pos="2160"/>
+        </w:tabs>
+        <w:ind w:left="2160" w:hanging="360"/>
+      </w:pPr>
+      <w:rPr>
+        <w:rFonts w:ascii="Wingdings" w:hAnsi="Wingdings" w:hint="default"/>
+        <w:sz w:val="20"/>
+      </w:rPr>
+    </w:lvl>
+    <w:lvl w:ilvl="3" w:tentative="1">
+      <w:start w:val="1"/>
+      <w:numFmt w:val="bullet"/>
+      <w:lvlText w:val=""/>
+      <w:lvlJc w:val="left"/>
+      <w:pPr>
+        <w:tabs>
+          <w:tab w:val="num" w:pos="2880"/>
+        </w:tabs>
+        <w:ind w:left="2880" w:hanging="360"/>
+      </w:pPr>
+      <w:rPr>
+        <w:rFonts w:ascii="Wingdings" w:hAnsi="Wingdings" w:hint="default"/>
+        <w:sz w:val="20"/>
+      </w:rPr>
+    </w:lvl>
+    <w:lvl w:ilvl="4" w:tentative="1">
+      <w:start w:val="1"/>
+      <w:numFmt w:val="bullet"/>
+      <w:lvlText w:val=""/>
+      <w:lvlJc w:val="left"/>
+      <w:pPr>
+        <w:tabs>
+          <w:tab w:val="num" w:pos="3600"/>
+        </w:tabs>
+        <w:ind w:left="3600" w:hanging="360"/>
+      </w:pPr>
+      <w:rPr>
+        <w:rFonts w:ascii="Wingdings" w:hAnsi="Wingdings" w:hint="default"/>
+        <w:sz w:val="20"/>
+      </w:rPr>
+    </w:lvl>
+    <w:lvl w:ilvl="5" w:tentative="1">
+      <w:start w:val="1"/>
+      <w:numFmt w:val="bullet"/>
+      <w:lvlText w:val=""/>
+      <w:lvlJc w:val="left"/>
+      <w:pPr>
+        <w:tabs>
+          <w:tab w:val="num" w:pos="4320"/>
+        </w:tabs>
+        <w:ind w:left="4320" w:hanging="360"/>
+      </w:pPr>
+      <w:rPr>
+        <w:rFonts w:ascii="Wingdings" w:hAnsi="Wingdings" w:hint="default"/>
+        <w:sz w:val="20"/>
+      </w:rPr>
+    </w:lvl>
+    <w:lvl w:ilvl="6" w:tentative="1">
+      <w:start w:val="1"/>
+      <w:numFmt w:val="bullet"/>
+      <w:lvlText w:val=""/>
+      <w:lvlJc w:val="left"/>
+      <w:pPr>
+        <w:tabs>
+          <w:tab w:val="num" w:pos="5040"/>
+        </w:tabs>
+        <w:ind w:left="5040" w:hanging="360"/>
+      </w:pPr>
+      <w:rPr>
+        <w:rFonts w:ascii="Wingdings" w:hAnsi="Wingdings" w:hint="default"/>
+        <w:sz w:val="20"/>
+      </w:rPr>
+    </w:lvl>
+    <w:lvl w:ilvl="7" w:tentative="1">
+      <w:start w:val="1"/>
+      <w:numFmt w:val="bullet"/>
+      <w:lvlText w:val=""/>
+      <w:lvlJc w:val="left"/>
+      <w:pPr>
+        <w:tabs>
+          <w:tab w:val="num" w:pos="5760"/>
+        </w:tabs>
+        <w:ind w:left="5760" w:hanging="360"/>
+      </w:pPr>
+      <w:rPr>
+        <w:rFonts w:ascii="Wingdings" w:hAnsi="Wingdings" w:hint="default"/>
+        <w:sz w:val="20"/>
+      </w:rPr>
+    </w:lvl>
+    <w:lvl w:ilvl="8" w:tentative="1">
+      <w:start w:val="1"/>
+      <w:numFmt w:val="bullet"/>
+      <w:lvlText w:val=""/>
+      <w:lvlJc w:val="left"/>
+      <w:pPr>
+        <w:tabs>
+          <w:tab w:val="num" w:pos="6480"/>
+        </w:tabs>
+        <w:ind w:left="6480" w:hanging="360"/>
+      </w:pPr>
+      <w:rPr>
+        <w:rFonts w:ascii="Wingdings" w:hAnsi="Wingdings" w:hint="default"/>
+        <w:sz w:val="20"/>
+      </w:rPr>
+    </w:lvl>
+  </w:abstractNum>
+  <w:abstractNum w:abstractNumId="1" w15:restartNumberingAfterBreak="0">
     <w:nsid w:val="068D0E10"/>
     <w:multiLevelType w:val="hybridMultilevel"/>
     <w:tmpl w:val="5762CC02"/>
@@ -1759,7 +2550,7 @@
       </w:rPr>
     </w:lvl>
   </w:abstractNum>
-  <w:abstractNum w:abstractNumId="1" w15:restartNumberingAfterBreak="0">
+  <w:abstractNum w:abstractNumId="2" w15:restartNumberingAfterBreak="0">
     <w:nsid w:val="0E89539F"/>
     <w:multiLevelType w:val="multilevel"/>
     <w:tmpl w:val="07F6B932"/>
@@ -1908,7 +2699,7 @@
       </w:rPr>
     </w:lvl>
   </w:abstractNum>
-  <w:abstractNum w:abstractNumId="2" w15:restartNumberingAfterBreak="0">
+  <w:abstractNum w:abstractNumId="3" w15:restartNumberingAfterBreak="0">
     <w:nsid w:val="180817F9"/>
     <w:multiLevelType w:val="multilevel"/>
     <w:tmpl w:val="E33C282A"/>
@@ -2057,7 +2848,7 @@
       </w:rPr>
     </w:lvl>
   </w:abstractNum>
-  <w:abstractNum w:abstractNumId="3" w15:restartNumberingAfterBreak="0">
+  <w:abstractNum w:abstractNumId="4" w15:restartNumberingAfterBreak="0">
     <w:nsid w:val="1B24753E"/>
     <w:multiLevelType w:val="multilevel"/>
     <w:tmpl w:val="141CDAB2"/>
@@ -2206,7 +2997,7 @@
       </w:rPr>
     </w:lvl>
   </w:abstractNum>
-  <w:abstractNum w:abstractNumId="4" w15:restartNumberingAfterBreak="0">
+  <w:abstractNum w:abstractNumId="5" w15:restartNumberingAfterBreak="0">
     <w:nsid w:val="1C040F33"/>
     <w:multiLevelType w:val="multilevel"/>
     <w:tmpl w:val="6FE2CCBA"/>
@@ -2355,7 +3146,7 @@
       </w:rPr>
     </w:lvl>
   </w:abstractNum>
-  <w:abstractNum w:abstractNumId="5" w15:restartNumberingAfterBreak="0">
+  <w:abstractNum w:abstractNumId="6" w15:restartNumberingAfterBreak="0">
     <w:nsid w:val="24492DE9"/>
     <w:multiLevelType w:val="multilevel"/>
     <w:tmpl w:val="E446D30A"/>
@@ -2504,7 +3295,156 @@
       </w:rPr>
     </w:lvl>
   </w:abstractNum>
-  <w:abstractNum w:abstractNumId="6" w15:restartNumberingAfterBreak="0">
+  <w:abstractNum w:abstractNumId="7" w15:restartNumberingAfterBreak="0">
+    <w:nsid w:val="26AE086B"/>
+    <w:multiLevelType w:val="multilevel"/>
+    <w:tmpl w:val="37FC1880"/>
+    <w:lvl w:ilvl="0">
+      <w:start w:val="1"/>
+      <w:numFmt w:val="bullet"/>
+      <w:lvlText w:val=""/>
+      <w:lvlJc w:val="left"/>
+      <w:pPr>
+        <w:tabs>
+          <w:tab w:val="num" w:pos="720"/>
+        </w:tabs>
+        <w:ind w:left="720" w:hanging="360"/>
+      </w:pPr>
+      <w:rPr>
+        <w:rFonts w:ascii="Symbol" w:hAnsi="Symbol" w:hint="default"/>
+        <w:sz w:val="20"/>
+      </w:rPr>
+    </w:lvl>
+    <w:lvl w:ilvl="1" w:tentative="1">
+      <w:start w:val="1"/>
+      <w:numFmt w:val="bullet"/>
+      <w:lvlText w:val="o"/>
+      <w:lvlJc w:val="left"/>
+      <w:pPr>
+        <w:tabs>
+          <w:tab w:val="num" w:pos="1440"/>
+        </w:tabs>
+        <w:ind w:left="1440" w:hanging="360"/>
+      </w:pPr>
+      <w:rPr>
+        <w:rFonts w:ascii="Courier New" w:hAnsi="Courier New" w:hint="default"/>
+        <w:sz w:val="20"/>
+      </w:rPr>
+    </w:lvl>
+    <w:lvl w:ilvl="2" w:tentative="1">
+      <w:start w:val="1"/>
+      <w:numFmt w:val="bullet"/>
+      <w:lvlText w:val=""/>
+      <w:lvlJc w:val="left"/>
+      <w:pPr>
+        <w:tabs>
+          <w:tab w:val="num" w:pos="2160"/>
+        </w:tabs>
+        <w:ind w:left="2160" w:hanging="360"/>
+      </w:pPr>
+      <w:rPr>
+        <w:rFonts w:ascii="Wingdings" w:hAnsi="Wingdings" w:hint="default"/>
+        <w:sz w:val="20"/>
+      </w:rPr>
+    </w:lvl>
+    <w:lvl w:ilvl="3" w:tentative="1">
+      <w:start w:val="1"/>
+      <w:numFmt w:val="bullet"/>
+      <w:lvlText w:val=""/>
+      <w:lvlJc w:val="left"/>
+      <w:pPr>
+        <w:tabs>
+          <w:tab w:val="num" w:pos="2880"/>
+        </w:tabs>
+        <w:ind w:left="2880" w:hanging="360"/>
+      </w:pPr>
+      <w:rPr>
+        <w:rFonts w:ascii="Wingdings" w:hAnsi="Wingdings" w:hint="default"/>
+        <w:sz w:val="20"/>
+      </w:rPr>
+    </w:lvl>
+    <w:lvl w:ilvl="4" w:tentative="1">
+      <w:start w:val="1"/>
+      <w:numFmt w:val="bullet"/>
+      <w:lvlText w:val=""/>
+      <w:lvlJc w:val="left"/>
+      <w:pPr>
+        <w:tabs>
+          <w:tab w:val="num" w:pos="3600"/>
+        </w:tabs>
+        <w:ind w:left="3600" w:hanging="360"/>
+      </w:pPr>
+      <w:rPr>
+        <w:rFonts w:ascii="Wingdings" w:hAnsi="Wingdings" w:hint="default"/>
+        <w:sz w:val="20"/>
+      </w:rPr>
+    </w:lvl>
+    <w:lvl w:ilvl="5" w:tentative="1">
+      <w:start w:val="1"/>
+      <w:numFmt w:val="bullet"/>
+      <w:lvlText w:val=""/>
+      <w:lvlJc w:val="left"/>
+      <w:pPr>
+        <w:tabs>
+          <w:tab w:val="num" w:pos="4320"/>
+        </w:tabs>
+        <w:ind w:left="4320" w:hanging="360"/>
+      </w:pPr>
+      <w:rPr>
+        <w:rFonts w:ascii="Wingdings" w:hAnsi="Wingdings" w:hint="default"/>
+        <w:sz w:val="20"/>
+      </w:rPr>
+    </w:lvl>
+    <w:lvl w:ilvl="6" w:tentative="1">
+      <w:start w:val="1"/>
+      <w:numFmt w:val="bullet"/>
+      <w:lvlText w:val=""/>
+      <w:lvlJc w:val="left"/>
+      <w:pPr>
+        <w:tabs>
+          <w:tab w:val="num" w:pos="5040"/>
+        </w:tabs>
+        <w:ind w:left="5040" w:hanging="360"/>
+      </w:pPr>
+      <w:rPr>
+        <w:rFonts w:ascii="Wingdings" w:hAnsi="Wingdings" w:hint="default"/>
+        <w:sz w:val="20"/>
+      </w:rPr>
+    </w:lvl>
+    <w:lvl w:ilvl="7" w:tentative="1">
+      <w:start w:val="1"/>
+      <w:numFmt w:val="bullet"/>
+      <w:lvlText w:val=""/>
+      <w:lvlJc w:val="left"/>
+      <w:pPr>
+        <w:tabs>
+          <w:tab w:val="num" w:pos="5760"/>
+        </w:tabs>
+        <w:ind w:left="5760" w:hanging="360"/>
+      </w:pPr>
+      <w:rPr>
+        <w:rFonts w:ascii="Wingdings" w:hAnsi="Wingdings" w:hint="default"/>
+        <w:sz w:val="20"/>
+      </w:rPr>
+    </w:lvl>
+    <w:lvl w:ilvl="8" w:tentative="1">
+      <w:start w:val="1"/>
+      <w:numFmt w:val="bullet"/>
+      <w:lvlText w:val=""/>
+      <w:lvlJc w:val="left"/>
+      <w:pPr>
+        <w:tabs>
+          <w:tab w:val="num" w:pos="6480"/>
+        </w:tabs>
+        <w:ind w:left="6480" w:hanging="360"/>
+      </w:pPr>
+      <w:rPr>
+        <w:rFonts w:ascii="Wingdings" w:hAnsi="Wingdings" w:hint="default"/>
+        <w:sz w:val="20"/>
+      </w:rPr>
+    </w:lvl>
+  </w:abstractNum>
+  <w:abstractNum w:abstractNumId="8" w15:restartNumberingAfterBreak="0">
     <w:nsid w:val="2AE24AB3"/>
     <w:multiLevelType w:val="multilevel"/>
     <w:tmpl w:val="F04C5786"/>
@@ -2653,7 +3593,7 @@
       </w:rPr>
     </w:lvl>
   </w:abstractNum>
-  <w:abstractNum w:abstractNumId="7" w15:restartNumberingAfterBreak="0">
+  <w:abstractNum w:abstractNumId="9" w15:restartNumberingAfterBreak="0">
     <w:nsid w:val="47E26037"/>
     <w:multiLevelType w:val="multilevel"/>
     <w:tmpl w:val="F104DF78"/>
@@ -2802,7 +3742,7 @@
       </w:rPr>
     </w:lvl>
   </w:abstractNum>
-  <w:abstractNum w:abstractNumId="8" w15:restartNumberingAfterBreak="0">
+  <w:abstractNum w:abstractNumId="10" w15:restartNumberingAfterBreak="0">
     <w:nsid w:val="4B5A7B77"/>
     <w:multiLevelType w:val="multilevel"/>
     <w:tmpl w:val="AECE8CAC"/>
@@ -2951,7 +3891,156 @@
       </w:rPr>
     </w:lvl>
   </w:abstractNum>
-  <w:abstractNum w:abstractNumId="9" w15:restartNumberingAfterBreak="0">
+  <w:abstractNum w:abstractNumId="11" w15:restartNumberingAfterBreak="0">
+    <w:nsid w:val="4DFB5104"/>
+    <w:multiLevelType w:val="multilevel"/>
+    <w:tmpl w:val="9EE08B52"/>
+    <w:lvl w:ilvl="0">
+      <w:start w:val="1"/>
+      <w:numFmt w:val="bullet"/>
+      <w:lvlText w:val=""/>
+      <w:lvlJc w:val="left"/>
+      <w:pPr>
+        <w:tabs>
+          <w:tab w:val="num" w:pos="720"/>
+        </w:tabs>
+        <w:ind w:left="720" w:hanging="360"/>
+      </w:pPr>
+      <w:rPr>
+        <w:rFonts w:ascii="Symbol" w:hAnsi="Symbol" w:hint="default"/>
+        <w:sz w:val="20"/>
+      </w:rPr>
+    </w:lvl>
+    <w:lvl w:ilvl="1" w:tentative="1">
+      <w:start w:val="1"/>
+      <w:numFmt w:val="bullet"/>
+      <w:lvlText w:val="o"/>
+      <w:lvlJc w:val="left"/>
+      <w:pPr>
+        <w:tabs>
+          <w:tab w:val="num" w:pos="1440"/>
+        </w:tabs>
+        <w:ind w:left="1440" w:hanging="360"/>
+      </w:pPr>
+      <w:rPr>
+        <w:rFonts w:ascii="Courier New" w:hAnsi="Courier New" w:hint="default"/>
+        <w:sz w:val="20"/>
+      </w:rPr>
+    </w:lvl>
+    <w:lvl w:ilvl="2" w:tentative="1">
+      <w:start w:val="1"/>
+      <w:numFmt w:val="bullet"/>
+      <w:lvlText w:val=""/>
+      <w:lvlJc w:val="left"/>
+      <w:pPr>
+        <w:tabs>
+          <w:tab w:val="num" w:pos="2160"/>
+        </w:tabs>
+        <w:ind w:left="2160" w:hanging="360"/>
+      </w:pPr>
+      <w:rPr>
+        <w:rFonts w:ascii="Wingdings" w:hAnsi="Wingdings" w:hint="default"/>
+        <w:sz w:val="20"/>
+      </w:rPr>
+    </w:lvl>
+    <w:lvl w:ilvl="3" w:tentative="1">
+      <w:start w:val="1"/>
+      <w:numFmt w:val="bullet"/>
+      <w:lvlText w:val=""/>
+      <w:lvlJc w:val="left"/>
+      <w:pPr>
+        <w:tabs>
+          <w:tab w:val="num" w:pos="2880"/>
+        </w:tabs>
+        <w:ind w:left="2880" w:hanging="360"/>
+      </w:pPr>
+      <w:rPr>
+        <w:rFonts w:ascii="Wingdings" w:hAnsi="Wingdings" w:hint="default"/>
+        <w:sz w:val="20"/>
+      </w:rPr>
+    </w:lvl>
+    <w:lvl w:ilvl="4" w:tentative="1">
+      <w:start w:val="1"/>
+      <w:numFmt w:val="bullet"/>
+      <w:lvlText w:val=""/>
+      <w:lvlJc w:val="left"/>
+      <w:pPr>
+        <w:tabs>
+          <w:tab w:val="num" w:pos="3600"/>
+        </w:tabs>
+        <w:ind w:left="3600" w:hanging="360"/>
+      </w:pPr>
+      <w:rPr>
+        <w:rFonts w:ascii="Wingdings" w:hAnsi="Wingdings" w:hint="default"/>
+        <w:sz w:val="20"/>
+      </w:rPr>
+    </w:lvl>
+    <w:lvl w:ilvl="5" w:tentative="1">
+      <w:start w:val="1"/>
+      <w:numFmt w:val="bullet"/>
+      <w:lvlText w:val=""/>
+      <w:lvlJc w:val="left"/>
+      <w:pPr>
+        <w:tabs>
+          <w:tab w:val="num" w:pos="4320"/>
+        </w:tabs>
+        <w:ind w:left="4320" w:hanging="360"/>
+      </w:pPr>
+      <w:rPr>
+        <w:rFonts w:ascii="Wingdings" w:hAnsi="Wingdings" w:hint="default"/>
+        <w:sz w:val="20"/>
+      </w:rPr>
+    </w:lvl>
+    <w:lvl w:ilvl="6" w:tentative="1">
+      <w:start w:val="1"/>
+      <w:numFmt w:val="bullet"/>
+      <w:lvlText w:val=""/>
+      <w:lvlJc w:val="left"/>
+      <w:pPr>
+        <w:tabs>
+          <w:tab w:val="num" w:pos="5040"/>
+        </w:tabs>
+        <w:ind w:left="5040" w:hanging="360"/>
+      </w:pPr>
+      <w:rPr>
+        <w:rFonts w:ascii="Wingdings" w:hAnsi="Wingdings" w:hint="default"/>
+        <w:sz w:val="20"/>
+      </w:rPr>
+    </w:lvl>
+    <w:lvl w:ilvl="7" w:tentative="1">
+      <w:start w:val="1"/>
+      <w:numFmt w:val="bullet"/>
+      <w:lvlText w:val=""/>
+      <w:lvlJc w:val="left"/>
+      <w:pPr>
+        <w:tabs>
+          <w:tab w:val="num" w:pos="5760"/>
+        </w:tabs>
+        <w:ind w:left="5760" w:hanging="360"/>
+      </w:pPr>
+      <w:rPr>
+        <w:rFonts w:ascii="Wingdings" w:hAnsi="Wingdings" w:hint="default"/>
+        <w:sz w:val="20"/>
+      </w:rPr>
+    </w:lvl>
+    <w:lvl w:ilvl="8" w:tentative="1">
+      <w:start w:val="1"/>
+      <w:numFmt w:val="bullet"/>
+      <w:lvlText w:val=""/>
+      <w:lvlJc w:val="left"/>
+      <w:pPr>
+        <w:tabs>
+          <w:tab w:val="num" w:pos="6480"/>
+        </w:tabs>
+        <w:ind w:left="6480" w:hanging="360"/>
+      </w:pPr>
+      <w:rPr>
+        <w:rFonts w:ascii="Wingdings" w:hAnsi="Wingdings" w:hint="default"/>
+        <w:sz w:val="20"/>
+      </w:rPr>
+    </w:lvl>
+  </w:abstractNum>
+  <w:abstractNum w:abstractNumId="12" w15:restartNumberingAfterBreak="0">
     <w:nsid w:val="4EDB68DB"/>
     <w:multiLevelType w:val="multilevel"/>
     <w:tmpl w:val="F45297FE"/>
@@ -3100,7 +4189,7 @@
       </w:rPr>
     </w:lvl>
   </w:abstractNum>
-  <w:abstractNum w:abstractNumId="10" w15:restartNumberingAfterBreak="0">
+  <w:abstractNum w:abstractNumId="13" w15:restartNumberingAfterBreak="0">
     <w:nsid w:val="58994143"/>
     <w:multiLevelType w:val="multilevel"/>
     <w:tmpl w:val="DDA8FA74"/>
@@ -3249,7 +4338,7 @@
       </w:rPr>
     </w:lvl>
   </w:abstractNum>
-  <w:abstractNum w:abstractNumId="11" w15:restartNumberingAfterBreak="0">
+  <w:abstractNum w:abstractNumId="14" w15:restartNumberingAfterBreak="0">
     <w:nsid w:val="59EC7573"/>
     <w:multiLevelType w:val="multilevel"/>
     <w:tmpl w:val="FADED606"/>
@@ -3398,7 +4487,7 @@
       </w:rPr>
     </w:lvl>
   </w:abstractNum>
-  <w:abstractNum w:abstractNumId="12" w15:restartNumberingAfterBreak="0">
+  <w:abstractNum w:abstractNumId="15" w15:restartNumberingAfterBreak="0">
     <w:nsid w:val="5F9E6AD7"/>
     <w:multiLevelType w:val="multilevel"/>
     <w:tmpl w:val="0310EDD2"/>
@@ -3547,7 +4636,7 @@
       </w:rPr>
     </w:lvl>
   </w:abstractNum>
-  <w:abstractNum w:abstractNumId="13" w15:restartNumberingAfterBreak="0">
+  <w:abstractNum w:abstractNumId="16" w15:restartNumberingAfterBreak="0">
     <w:nsid w:val="643D574D"/>
     <w:multiLevelType w:val="multilevel"/>
     <w:tmpl w:val="F6DCD806"/>
@@ -3696,7 +4785,7 @@
       </w:rPr>
     </w:lvl>
   </w:abstractNum>
-  <w:abstractNum w:abstractNumId="14" w15:restartNumberingAfterBreak="0">
+  <w:abstractNum w:abstractNumId="17" w15:restartNumberingAfterBreak="0">
     <w:nsid w:val="6F35090D"/>
     <w:multiLevelType w:val="multilevel"/>
     <w:tmpl w:val="B9E65162"/>
@@ -3845,7 +4934,7 @@
       </w:rPr>
     </w:lvl>
   </w:abstractNum>
-  <w:abstractNum w:abstractNumId="15" w15:restartNumberingAfterBreak="0">
+  <w:abstractNum w:abstractNumId="18" w15:restartNumberingAfterBreak="0">
     <w:nsid w:val="70B2344F"/>
     <w:multiLevelType w:val="multilevel"/>
     <w:tmpl w:val="F6DCDAEC"/>
@@ -3962,7 +5051,7 @@
       </w:pPr>
     </w:lvl>
   </w:abstractNum>
-  <w:abstractNum w:abstractNumId="16" w15:restartNumberingAfterBreak="0">
+  <w:abstractNum w:abstractNumId="19" w15:restartNumberingAfterBreak="0">
     <w:nsid w:val="774F65DD"/>
     <w:multiLevelType w:val="multilevel"/>
     <w:tmpl w:val="38C2CD62"/>
@@ -4112,55 +5201,64 @@
     </w:lvl>
   </w:abstractNum>
   <w:num w:numId="1">
+    <w:abstractNumId w:val="5"/>
+  </w:num>
+  <w:num w:numId="2">
+    <w:abstractNumId w:val="13"/>
+  </w:num>
+  <w:num w:numId="3">
+    <w:abstractNumId w:val="18"/>
+  </w:num>
+  <w:num w:numId="4">
+    <w:abstractNumId w:val="2"/>
+  </w:num>
+  <w:num w:numId="5">
+    <w:abstractNumId w:val="19"/>
+  </w:num>
+  <w:num w:numId="6">
+    <w:abstractNumId w:val="16"/>
+  </w:num>
+  <w:num w:numId="7">
+    <w:abstractNumId w:val="17"/>
+  </w:num>
+  <w:num w:numId="8">
+    <w:abstractNumId w:val="1"/>
+  </w:num>
+  <w:num w:numId="9">
+    <w:abstractNumId w:val="15"/>
+  </w:num>
+  <w:num w:numId="10">
+    <w:abstractNumId w:val="8"/>
+  </w:num>
+  <w:num w:numId="11">
+    <w:abstractNumId w:val="6"/>
+  </w:num>
+  <w:num w:numId="12">
+    <w:abstractNumId w:val="14"/>
+  </w:num>
+  <w:num w:numId="13">
+    <w:abstractNumId w:val="3"/>
+  </w:num>
+  <w:num w:numId="14">
     <w:abstractNumId w:val="4"/>
   </w:num>
-  <w:num w:numId="2">
+  <w:num w:numId="15">
+    <w:abstractNumId w:val="9"/>
+  </w:num>
+  <w:num w:numId="16">
+    <w:abstractNumId w:val="12"/>
+  </w:num>
+  <w:num w:numId="17">
     <w:abstractNumId w:val="10"/>
   </w:num>
-  <w:num w:numId="3">
-    <w:abstractNumId w:val="15"/>
-  </w:num>
-  <w:num w:numId="4">
-    <w:abstractNumId w:val="1"/>
-  </w:num>
-  <w:num w:numId="5">
-    <w:abstractNumId w:val="16"/>
-  </w:num>
-  <w:num w:numId="6">
-    <w:abstractNumId w:val="13"/>
-  </w:num>
-  <w:num w:numId="7">
-    <w:abstractNumId w:val="14"/>
-  </w:num>
-  <w:num w:numId="8">
+  <w:num w:numId="18">
     <w:abstractNumId w:val="0"/>
   </w:num>
-  <w:num w:numId="9">
-    <w:abstractNumId w:val="12"/>
-  </w:num>
-  <w:num w:numId="10">
-    <w:abstractNumId w:val="6"/>
-  </w:num>
-  <w:num w:numId="11">
-    <w:abstractNumId w:val="5"/>
-  </w:num>
-  <w:num w:numId="12">
+  <w:num w:numId="19">
     <w:abstractNumId w:val="11"/>
   </w:num>
-  <w:num w:numId="13">
-    <w:abstractNumId w:val="2"/>
-  </w:num>
-  <w:num w:numId="14">
-    <w:abstractNumId w:val="3"/>
-  </w:num>
-  <w:num w:numId="15">
+  <w:num w:numId="20">
     <w:abstractNumId w:val="7"/>
-  </w:num>
-  <w:num w:numId="16">
-    <w:abstractNumId w:val="9"/>
-  </w:num>
-  <w:num w:numId="17">
-    <w:abstractNumId w:val="8"/>
   </w:num>
 </w:numbering>
 </file>
@@ -4629,7 +5727,6 @@
   <w:style w:type="character" w:default="1" w:styleId="a0">
     <w:name w:val="Default Paragraph Font"/>
     <w:uiPriority w:val="1"/>
-    <w:semiHidden/>
     <w:unhideWhenUsed/>
   </w:style>
   <w:style w:type="table" w:default="1" w:styleId="a1">

</xml_diff>